<commit_message>
AI DEMO and readme added
</commit_message>
<xml_diff>
--- a/AI Project Report.docx
+++ b/AI Project Report.docx
@@ -15,6 +15,7 @@
           <w:szCs w:val="48"/>
         </w:rPr>
       </w:pPr>
+      <w:bookmarkStart w:id="0" w:name="_GoBack"/>
       <w:r>
         <w:rPr>
           <w:rFonts w:ascii="Times New Roman" w:eastAsia="Times New Roman" w:hAnsi="Times New Roman" w:cs="Times New Roman"/>
@@ -113,8 +114,6 @@
         </w:rPr>
         <w:t>Members:</w:t>
       </w:r>
-      <w:bookmarkStart w:id="0" w:name="_GoBack"/>
-      <w:bookmarkEnd w:id="0"/>
       <w:r>
         <w:rPr>
           <w:rFonts w:ascii="Times New Roman" w:eastAsia="Times New Roman" w:hAnsi="Times New Roman" w:cs="Times New Roman"/>
@@ -251,7 +250,7 @@
           <w:szCs w:val="24"/>
         </w:rPr>
         <w:pict w14:anchorId="1D79A253">
-          <v:rect id="_x0000_i1026" style="width:0;height:1.5pt" o:hralign="center" o:hrstd="t" o:hr="t" fillcolor="#a0a0a0" stroked="f"/>
+          <v:rect id="_x0000_i1025" style="width:0;height:1.5pt" o:hralign="center" o:hrstd="t" o:hr="t" fillcolor="#a0a0a0" stroked="f"/>
         </w:pict>
       </w:r>
     </w:p>
@@ -453,56 +452,24 @@
           <w:sz w:val="20"/>
           <w:szCs w:val="20"/>
         </w:rPr>
-        <w:t>aibot-xqokjBtXWPQmQaxu2XXy5jfiAQfTP0.py</w:t>
-      </w:r>
-      <w:r>
-        <w:rPr>
-          <w:rFonts w:ascii="Times New Roman" w:eastAsia="Times New Roman" w:hAnsi="Times New Roman" w:cs="Times New Roman"/>
-          <w:sz w:val="24"/>
-          <w:szCs w:val="24"/>
-        </w:rPr>
-        <w:t xml:space="preserve"> – Main game file containing logic and rendering</w:t>
-      </w:r>
-    </w:p>
-    <w:p>
-      <w:pPr>
-        <w:numPr>
-          <w:ilvl w:val="0"/>
-          <w:numId w:val="2"/>
-        </w:numPr>
-        <w:spacing w:before="100" w:beforeAutospacing="1" w:after="100" w:afterAutospacing="1" w:line="240" w:lineRule="auto"/>
-        <w:rPr>
-          <w:rFonts w:ascii="Times New Roman" w:eastAsia="Times New Roman" w:hAnsi="Times New Roman" w:cs="Times New Roman"/>
-          <w:sz w:val="24"/>
-          <w:szCs w:val="24"/>
-        </w:rPr>
-      </w:pPr>
+        <w:t>main</w:t>
+      </w:r>
       <w:r>
         <w:rPr>
           <w:rFonts w:ascii="Courier New" w:eastAsia="Times New Roman" w:hAnsi="Courier New" w:cs="Courier New"/>
           <w:sz w:val="20"/>
           <w:szCs w:val="20"/>
         </w:rPr>
-        <w:t>cards.py</w:t>
-      </w:r>
-      <w:r>
-        <w:rPr>
-          <w:rFonts w:ascii="Times New Roman" w:eastAsia="Times New Roman" w:hAnsi="Times New Roman" w:cs="Times New Roman"/>
-          <w:sz w:val="24"/>
-          <w:szCs w:val="24"/>
-        </w:rPr>
-        <w:t xml:space="preserve"> – Utility for generating the UNO deck (imported by main file)</w:t>
-      </w:r>
-    </w:p>
-    <w:p>
-      <w:pPr>
-        <w:spacing w:after="0" w:line="240" w:lineRule="auto"/>
-        <w:rPr>
-          <w:rFonts w:ascii="Times New Roman" w:eastAsia="Times New Roman" w:hAnsi="Times New Roman" w:cs="Times New Roman"/>
-          <w:sz w:val="24"/>
-          <w:szCs w:val="24"/>
-        </w:rPr>
-      </w:pPr>
+        <w:t>.py</w:t>
+      </w:r>
+      <w:r>
+        <w:rPr>
+          <w:rFonts w:ascii="Times New Roman" w:eastAsia="Times New Roman" w:hAnsi="Times New Roman" w:cs="Times New Roman"/>
+          <w:sz w:val="24"/>
+          <w:szCs w:val="24"/>
+        </w:rPr>
+        <w:t xml:space="preserve"> – Main game file containing logic and rendering</w:t>
+      </w:r>
       <w:r>
         <w:rPr>
           <w:rFonts w:ascii="Times New Roman" w:eastAsia="Times New Roman" w:hAnsi="Times New Roman" w:cs="Times New Roman"/>
@@ -510,7 +477,7 @@
           <w:szCs w:val="24"/>
         </w:rPr>
         <w:pict w14:anchorId="5E551EAC">
-          <v:rect id="_x0000_i1027" style="width:0;height:1.5pt" o:hralign="center" o:hrstd="t" o:hr="t" fillcolor="#a0a0a0" stroked="f"/>
+          <v:rect id="_x0000_i1026" style="width:0;height:1.5pt" o:hralign="center" o:hrstd="t" o:hr="t" fillcolor="#a0a0a0" stroked="f"/>
         </w:pict>
       </w:r>
     </w:p>
@@ -668,7 +635,6 @@
           <w:sz w:val="24"/>
           <w:szCs w:val="24"/>
         </w:rPr>
-        <w:lastRenderedPageBreak/>
         <w:t>Standard UNO deck includes:</w:t>
       </w:r>
     </w:p>
@@ -735,6 +701,7 @@
           <w:sz w:val="24"/>
           <w:szCs w:val="24"/>
         </w:rPr>
+        <w:lastRenderedPageBreak/>
         <w:t>Draw cards (Draw 2, Draw 4)</w:t>
       </w:r>
     </w:p>
@@ -1150,7 +1117,7 @@
           <w:szCs w:val="24"/>
         </w:rPr>
         <w:pict w14:anchorId="02868222">
-          <v:rect id="_x0000_i1028" style="width:0;height:1.5pt" o:hralign="center" o:hrstd="t" o:hr="t" fillcolor="#a0a0a0" stroked="f"/>
+          <v:rect id="_x0000_i1027" style="width:0;height:1.5pt" o:hralign="center" o:hrstd="t" o:hr="t" fillcolor="#a0a0a0" stroked="f"/>
         </w:pict>
       </w:r>
     </w:p>
@@ -1430,7 +1397,6 @@
           <w:sz w:val="24"/>
           <w:szCs w:val="24"/>
         </w:rPr>
-        <w:lastRenderedPageBreak/>
         <w:t>Includes fallback strategies for unexpected errors</w:t>
       </w:r>
     </w:p>
@@ -1493,8 +1459,9 @@
           <w:sz w:val="24"/>
           <w:szCs w:val="24"/>
         </w:rPr>
+        <w:lastRenderedPageBreak/>
         <w:pict w14:anchorId="7D3AF710">
-          <v:rect id="_x0000_i1029" style="width:0;height:1.5pt" o:hralign="center" o:hrstd="t" o:hr="t" fillcolor="#a0a0a0" stroked="f"/>
+          <v:rect id="_x0000_i1028" style="width:0;height:1.5pt" o:hralign="center" o:hrstd="t" o:hr="t" fillcolor="#a0a0a0" stroked="f"/>
         </w:pict>
       </w:r>
     </w:p>
@@ -1759,7 +1726,7 @@
           <w:szCs w:val="24"/>
         </w:rPr>
         <w:pict w14:anchorId="5A25212A">
-          <v:rect id="_x0000_i1030" style="width:0;height:1.5pt" o:hralign="center" o:hrstd="t" o:hr="t" fillcolor="#a0a0a0" stroked="f"/>
+          <v:rect id="_x0000_i1029" style="width:0;height:1.5pt" o:hralign="center" o:hrstd="t" o:hr="t" fillcolor="#a0a0a0" stroked="f"/>
         </w:pict>
       </w:r>
     </w:p>
@@ -2081,7 +2048,7 @@
           <w:szCs w:val="24"/>
         </w:rPr>
         <w:pict w14:anchorId="5D763EDE">
-          <v:rect id="_x0000_i1031" style="width:0;height:1.5pt" o:hralign="center" o:hrstd="t" o:hr="t" fillcolor="#a0a0a0" stroked="f"/>
+          <v:rect id="_x0000_i1030" style="width:0;height:1.5pt" o:hralign="center" o:hrstd="t" o:hr="t" fillcolor="#a0a0a0" stroked="f"/>
         </w:pict>
       </w:r>
     </w:p>
@@ -2128,7 +2095,6 @@
           <w:sz w:val="27"/>
           <w:szCs w:val="27"/>
         </w:rPr>
-        <w:lastRenderedPageBreak/>
         <w:t>1. Performance Optimization</w:t>
       </w:r>
     </w:p>
@@ -2191,6 +2157,7 @@
           <w:sz w:val="24"/>
           <w:szCs w:val="24"/>
         </w:rPr>
+        <w:lastRenderedPageBreak/>
         <w:t>More efficient rendering techniques</w:t>
       </w:r>
     </w:p>
@@ -2388,7 +2355,7 @@
           <w:szCs w:val="24"/>
         </w:rPr>
         <w:pict w14:anchorId="1C56B918">
-          <v:rect id="_x0000_i1032" style="width:0;height:1.5pt" o:hralign="center" o:hrstd="t" o:hr="t" fillcolor="#a0a0a0" stroked="f"/>
+          <v:rect id="_x0000_i1031" style="width:0;height:1.5pt" o:hralign="center" o:hrstd="t" o:hr="t" fillcolor="#a0a0a0" stroked="f"/>
         </w:pict>
       </w:r>
     </w:p>
@@ -2487,6 +2454,7 @@
         <w:t>Overall, the game demonstrates strong use of object-oriented design, state management, and AI logic in a cohesive and interactive application.</w:t>
       </w:r>
     </w:p>
+    <w:bookmarkEnd w:id="0"/>
     <w:p/>
     <w:sectPr>
       <w:pgSz w:w="12240" w:h="15840"/>

</xml_diff>